<commit_message>
Updated for DNOTAM tests. Improved the schema validation code to handle locally resolving XSD files. A folder of files to use as responses from a server to test is now supported for easier testing.
</commit_message>
<xml_diff>
--- a/trunk/wfs-validator/docs/WFS Validator User Guide 1.0.docx
+++ b/trunk/wfs-validator/docs/WFS Validator User Guide 1.0.docx
@@ -95,9 +95,6 @@
                   </w:rPr>
                   <w:alias w:val="Title"/>
                   <w:id w:val="13406919"/>
-                  <w:placeholder>
-                    <w:docPart w:val="D73EC3A0730C47E2BDC148575E9DD898"/>
-                  </w:placeholder>
                   <w:dataBinding w:prefixMappings="xmlns:ns0='http://schemas.openxmlformats.org/package/2006/metadata/core-properties' xmlns:ns1='http://purl.org/dc/elements/1.1/'" w:xpath="/ns0:coreProperties[1]/ns1:title[1]" w:storeItemID="{6C3C8BC8-F283-45AE-878A-BAB7291924A1}"/>
                   <w:text/>
                 </w:sdtPr>
@@ -113,6 +110,7 @@
                         <w:szCs w:val="80"/>
                       </w:rPr>
                     </w:pPr>
+                    <w:proofErr w:type="spellStart"/>
                     <w:r>
                       <w:rPr>
                         <w:rFonts w:asciiTheme="majorHAnsi" w:eastAsiaTheme="majorEastAsia" w:hAnsiTheme="majorHAnsi" w:cstheme="majorBidi"/>
@@ -120,8 +118,19 @@
                         <w:sz w:val="80"/>
                         <w:szCs w:val="80"/>
                       </w:rPr>
-                      <w:t xml:space="preserve">DuckHawk </w:t>
+                      <w:t>DuckHawk</w:t>
                     </w:r>
+                    <w:proofErr w:type="spellEnd"/>
+                    <w:r>
+                      <w:rPr>
+                        <w:rFonts w:asciiTheme="majorHAnsi" w:eastAsiaTheme="majorEastAsia" w:hAnsiTheme="majorHAnsi" w:cstheme="majorBidi"/>
+                        <w:color w:val="727CA3" w:themeColor="accent1"/>
+                        <w:sz w:val="80"/>
+                        <w:szCs w:val="80"/>
+                      </w:rPr>
+                      <w:t xml:space="preserve"> </w:t>
+                    </w:r>
+                    <w:proofErr w:type="spellStart"/>
                     <w:r>
                       <w:rPr>
                         <w:rFonts w:asciiTheme="majorHAnsi" w:eastAsiaTheme="majorEastAsia" w:hAnsiTheme="majorHAnsi" w:cstheme="majorBidi"/>
@@ -140,6 +149,7 @@
                       </w:rPr>
                       <w:t>Validator</w:t>
                     </w:r>
+                    <w:proofErr w:type="spellEnd"/>
                   </w:p>
                 </w:sdtContent>
               </w:sdt>
@@ -210,9 +220,6 @@
                   </w:rPr>
                   <w:alias w:val="Author"/>
                   <w:id w:val="17175630"/>
-                  <w:placeholder>
-                    <w:docPart w:val="1C99965CA78940368EFCEAE79FFC9107"/>
-                  </w:placeholder>
                   <w:dataBinding w:prefixMappings="xmlns:ns0='http://schemas.openxmlformats.org/package/2006/metadata/core-properties' xmlns:ns1='http://purl.org/dc/elements/1.1/'" w:xpath="/ns0:coreProperties[1]/ns1:creator[1]" w:storeItemID="{6C3C8BC8-F283-45AE-878A-BAB7291924A1}"/>
                   <w:text/>
                 </w:sdtPr>
@@ -357,7 +364,23 @@
                           <w:sz w:val="16"/>
                           <w:szCs w:val="16"/>
                         </w:rPr>
-                        <w:t>Suite 112, The Lower Deck</w:t>
+                        <w:t xml:space="preserve">Suite 112, </w:t>
+                      </w:r>
+                      <w:proofErr w:type="gramStart"/>
+                      <w:r>
+                        <w:rPr>
+                          <w:sz w:val="16"/>
+                          <w:szCs w:val="16"/>
+                        </w:rPr>
+                        <w:t>The</w:t>
+                      </w:r>
+                      <w:proofErr w:type="gramEnd"/>
+                      <w:r>
+                        <w:rPr>
+                          <w:sz w:val="16"/>
+                          <w:szCs w:val="16"/>
+                        </w:rPr>
+                        <w:t xml:space="preserve"> Lower Deck</w:t>
                       </w:r>
                       <w:r>
                         <w:rPr>
@@ -381,7 +404,22 @@
                           <w:szCs w:val="16"/>
                         </w:rPr>
                         <w:br/>
-                        <w:t>Pyrmont NSW Australia 2009</w:t>
+                      </w:r>
+                      <w:proofErr w:type="spellStart"/>
+                      <w:r>
+                        <w:rPr>
+                          <w:sz w:val="16"/>
+                          <w:szCs w:val="16"/>
+                        </w:rPr>
+                        <w:t>Pyrmont</w:t>
+                      </w:r>
+                      <w:proofErr w:type="spellEnd"/>
+                      <w:r>
+                        <w:rPr>
+                          <w:sz w:val="16"/>
+                          <w:szCs w:val="16"/>
+                        </w:rPr>
+                        <w:t xml:space="preserve"> NSW Australia 2009</w:t>
                       </w:r>
                     </w:p>
                     <w:p>
@@ -562,7 +600,7 @@
                         </pic:cNvPicPr>
                       </pic:nvPicPr>
                       <pic:blipFill>
-                        <a:blip r:embed="rId8"/>
+                        <a:blip r:embed="rId8" cstate="print"/>
                         <a:srcRect/>
                         <a:stretch>
                           <a:fillRect/>
@@ -613,9 +651,11 @@
       <w:r>
         <w:t xml:space="preserve">Introduction to the Testing Framework </w:t>
       </w:r>
+      <w:proofErr w:type="spellStart"/>
       <w:r>
         <w:t>DuckHawk</w:t>
       </w:r>
+      <w:proofErr w:type="spellEnd"/>
     </w:p>
     <w:p>
       <w:pPr>
@@ -623,6 +663,7 @@
           <w:rFonts w:ascii="Calibri" w:eastAsia="Times New Roman" w:hAnsi="Calibri" w:cs="Times New Roman"/>
         </w:rPr>
       </w:pPr>
+      <w:proofErr w:type="spellStart"/>
       <w:r>
         <w:t>DuckH</w:t>
       </w:r>
@@ -630,7 +671,14 @@
         <w:rPr>
           <w:rFonts w:ascii="Calibri" w:eastAsia="Times New Roman" w:hAnsi="Calibri" w:cs="Times New Roman"/>
         </w:rPr>
-        <w:t>awk is an open source testing framework</w:t>
+        <w:t>awk</w:t>
+      </w:r>
+      <w:proofErr w:type="spellEnd"/>
+      <w:r>
+        <w:rPr>
+          <w:rFonts w:ascii="Calibri" w:eastAsia="Times New Roman" w:hAnsi="Calibri" w:cs="Times New Roman"/>
+        </w:rPr>
+        <w:t xml:space="preserve"> is an open source testing framework</w:t>
       </w:r>
       <w:r>
         <w:rPr>
@@ -717,9 +765,11 @@
           <w:rFonts w:ascii="Calibri" w:eastAsia="Times New Roman" w:hAnsi="Calibri" w:cs="Times New Roman"/>
         </w:rPr>
       </w:pPr>
+      <w:proofErr w:type="spellStart"/>
       <w:r>
         <w:t>DuckHawk</w:t>
       </w:r>
+      <w:proofErr w:type="spellEnd"/>
       <w:r>
         <w:rPr>
           <w:rFonts w:ascii="Calibri" w:eastAsia="Times New Roman" w:hAnsi="Calibri" w:cs="Times New Roman"/>
@@ -736,18 +786,46 @@
         <w:rPr>
           <w:rFonts w:ascii="Calibri" w:eastAsia="Times New Roman" w:hAnsi="Calibri" w:cs="Times New Roman"/>
         </w:rPr>
-        <w:t xml:space="preserve"> upon JUnit 3. </w:t>
-      </w:r>
+        <w:t xml:space="preserve"> upon </w:t>
+      </w:r>
+      <w:proofErr w:type="spellStart"/>
       <w:r>
         <w:rPr>
           <w:rFonts w:ascii="Calibri" w:eastAsia="Times New Roman" w:hAnsi="Calibri" w:cs="Times New Roman"/>
         </w:rPr>
-        <w:t xml:space="preserve">Using JUnit test runner functionality allows the framework to integrate with most commonly used build systems such as Maven and Ant and be </w:t>
-      </w:r>
+        <w:t>JUnit</w:t>
+      </w:r>
+      <w:proofErr w:type="spellEnd"/>
       <w:r>
         <w:rPr>
           <w:rFonts w:ascii="Calibri" w:eastAsia="Times New Roman" w:hAnsi="Calibri" w:cs="Times New Roman"/>
         </w:rPr>
+        <w:t xml:space="preserve"> 3. </w:t>
+      </w:r>
+      <w:r>
+        <w:rPr>
+          <w:rFonts w:ascii="Calibri" w:eastAsia="Times New Roman" w:hAnsi="Calibri" w:cs="Times New Roman"/>
+        </w:rPr>
+        <w:t xml:space="preserve">Using </w:t>
+      </w:r>
+      <w:proofErr w:type="spellStart"/>
+      <w:r>
+        <w:rPr>
+          <w:rFonts w:ascii="Calibri" w:eastAsia="Times New Roman" w:hAnsi="Calibri" w:cs="Times New Roman"/>
+        </w:rPr>
+        <w:t>JUnit</w:t>
+      </w:r>
+      <w:proofErr w:type="spellEnd"/>
+      <w:r>
+        <w:rPr>
+          <w:rFonts w:ascii="Calibri" w:eastAsia="Times New Roman" w:hAnsi="Calibri" w:cs="Times New Roman"/>
+        </w:rPr>
+        <w:t xml:space="preserve"> test runner functionality allows the framework to integrate with most commonly used build systems such as Maven and Ant and be </w:t>
+      </w:r>
+      <w:r>
+        <w:rPr>
+          <w:rFonts w:ascii="Calibri" w:eastAsia="Times New Roman" w:hAnsi="Calibri" w:cs="Times New Roman"/>
+        </w:rPr>
         <w:t>used for</w:t>
       </w:r>
       <w:r>
@@ -796,11 +874,27 @@
         <w:rPr>
           <w:rFonts w:ascii="Calibri" w:eastAsia="Times New Roman" w:hAnsi="Calibri" w:cs="Times New Roman"/>
         </w:rPr>
-        <w:t xml:space="preserve">similar to JUnit 3 tests. </w:t>
-      </w:r>
+        <w:t xml:space="preserve">similar to </w:t>
+      </w:r>
+      <w:proofErr w:type="spellStart"/>
+      <w:r>
+        <w:rPr>
+          <w:rFonts w:ascii="Calibri" w:eastAsia="Times New Roman" w:hAnsi="Calibri" w:cs="Times New Roman"/>
+        </w:rPr>
+        <w:t>JUnit</w:t>
+      </w:r>
+      <w:proofErr w:type="spellEnd"/>
+      <w:r>
+        <w:rPr>
+          <w:rFonts w:ascii="Calibri" w:eastAsia="Times New Roman" w:hAnsi="Calibri" w:cs="Times New Roman"/>
+        </w:rPr>
+        <w:t xml:space="preserve"> 3 tests. </w:t>
+      </w:r>
+      <w:proofErr w:type="spellStart"/>
       <w:r>
         <w:t>DuckHawk</w:t>
       </w:r>
+      <w:proofErr w:type="spellEnd"/>
       <w:r>
         <w:rPr>
           <w:rFonts w:ascii="Calibri" w:eastAsia="Times New Roman" w:hAnsi="Calibri" w:cs="Times New Roman"/>
@@ -820,11 +914,19 @@
           <w:rFonts w:ascii="Calibri" w:eastAsia="Times New Roman" w:hAnsi="Calibri" w:cs="Times New Roman"/>
         </w:rPr>
       </w:pPr>
+      <w:proofErr w:type="spellStart"/>
       <w:r>
         <w:rPr>
           <w:rFonts w:ascii="Calibri" w:eastAsia="Times New Roman" w:hAnsi="Calibri" w:cs="Times New Roman"/>
         </w:rPr>
-        <w:t>DuckHawk can perform</w:t>
+        <w:t>DuckHawk</w:t>
+      </w:r>
+      <w:proofErr w:type="spellEnd"/>
+      <w:r>
+        <w:rPr>
+          <w:rFonts w:ascii="Calibri" w:eastAsia="Times New Roman" w:hAnsi="Calibri" w:cs="Times New Roman"/>
+        </w:rPr>
+        <w:t xml:space="preserve"> can perform</w:t>
       </w:r>
       <w:r>
         <w:rPr>
@@ -906,11 +1008,19 @@
       </w:r>
     </w:p>
     <w:p>
+      <w:proofErr w:type="spellStart"/>
       <w:r>
         <w:rPr>
           <w:rFonts w:ascii="Calibri" w:eastAsia="Times New Roman" w:hAnsi="Calibri" w:cs="Times New Roman"/>
         </w:rPr>
-        <w:t xml:space="preserve">DuckHawk collects all test results and passes them on to test listeners, which can </w:t>
+        <w:t>DuckHawk</w:t>
+      </w:r>
+      <w:proofErr w:type="spellEnd"/>
+      <w:r>
+        <w:rPr>
+          <w:rFonts w:ascii="Calibri" w:eastAsia="Times New Roman" w:hAnsi="Calibri" w:cs="Times New Roman"/>
+        </w:rPr>
+        <w:t xml:space="preserve"> collects all test results and passes them on to test listeners, which can </w:t>
       </w:r>
       <w:r>
         <w:rPr>
@@ -1042,8 +1152,13 @@
       <w:pPr>
         <w:pStyle w:val="Heading1"/>
       </w:pPr>
-      <w:r>
-        <w:t xml:space="preserve">DuckHawk for </w:t>
+      <w:proofErr w:type="spellStart"/>
+      <w:r>
+        <w:t>DuckHawk</w:t>
+      </w:r>
+      <w:proofErr w:type="spellEnd"/>
+      <w:r>
+        <w:t xml:space="preserve"> for </w:t>
       </w:r>
       <w:r>
         <w:t xml:space="preserve">WFS </w:t>
@@ -1053,8 +1168,13 @@
       </w:r>
     </w:p>
     <w:p>
-      <w:r>
-        <w:t>DuckHawk has been extended to su</w:t>
+      <w:proofErr w:type="spellStart"/>
+      <w:r>
+        <w:t>DuckHawk</w:t>
+      </w:r>
+      <w:proofErr w:type="spellEnd"/>
+      <w:r>
+        <w:t xml:space="preserve"> has been extended to su</w:t>
       </w:r>
       <w:r>
         <w:t xml:space="preserve">pport </w:t>
@@ -1133,7 +1253,15 @@
         <w:t>test suite provides example test cases</w:t>
       </w:r>
       <w:r>
-        <w:t xml:space="preserve"> that target the modified Duckhawk functionality and Schematron rules</w:t>
+        <w:t xml:space="preserve"> that target the modified </w:t>
+      </w:r>
+      <w:proofErr w:type="spellStart"/>
+      <w:r>
+        <w:t>Duckhawk</w:t>
+      </w:r>
+      <w:proofErr w:type="spellEnd"/>
+      <w:r>
+        <w:t xml:space="preserve"> functionality and Schematron rules</w:t>
       </w:r>
       <w:r>
         <w:t>.</w:t>
@@ -1148,7 +1276,15 @@
         <w:t>f</w:t>
       </w:r>
       <w:r>
-        <w:t xml:space="preserve"> the tests and rules included in DuckHawk’s </w:t>
+        <w:t xml:space="preserve"> the tests and rules included in </w:t>
+      </w:r>
+      <w:proofErr w:type="spellStart"/>
+      <w:r>
+        <w:t>DuckHawk’s</w:t>
+      </w:r>
+      <w:proofErr w:type="spellEnd"/>
+      <w:r>
+        <w:t xml:space="preserve"> </w:t>
       </w:r>
       <w:r>
         <w:t xml:space="preserve">GML Validation </w:t>
@@ -1176,14 +1312,24 @@
       </w:r>
     </w:p>
     <w:p>
-      <w:r>
-        <w:t xml:space="preserve">DuckHawk </w:t>
-      </w:r>
+      <w:proofErr w:type="spellStart"/>
+      <w:r>
+        <w:t>DuckHawk</w:t>
+      </w:r>
+      <w:proofErr w:type="spellEnd"/>
+      <w:r>
+        <w:t xml:space="preserve"> </w:t>
+      </w:r>
+      <w:proofErr w:type="spellStart"/>
       <w:r>
         <w:t>WFS</w:t>
       </w:r>
       <w:r>
-        <w:t xml:space="preserve">Validator </w:t>
+        <w:t>Validator</w:t>
+      </w:r>
+      <w:proofErr w:type="spellEnd"/>
+      <w:r>
+        <w:t xml:space="preserve"> </w:t>
       </w:r>
       <w:r>
         <w:t xml:space="preserve">comes with a small set of example test cases. The provided </w:t>
@@ -1222,7 +1368,15 @@
         <w:t xml:space="preserve"> additional tests.</w:t>
       </w:r>
       <w:r>
-        <w:t xml:space="preserve"> Currently tests for CityGML and AIXM are included.</w:t>
+        <w:t xml:space="preserve"> Currently tests for </w:t>
+      </w:r>
+      <w:proofErr w:type="spellStart"/>
+      <w:r>
+        <w:t>CityGML</w:t>
+      </w:r>
+      <w:proofErr w:type="spellEnd"/>
+      <w:r>
+        <w:t xml:space="preserve"> and AIXM are included.</w:t>
       </w:r>
     </w:p>
     <w:p>
@@ -1236,7 +1390,15 @@
     </w:p>
     <w:p>
       <w:r>
-        <w:t>The CityGML tests are described in the following table:</w:t>
+        <w:t xml:space="preserve">The </w:t>
+      </w:r>
+      <w:proofErr w:type="spellStart"/>
+      <w:r>
+        <w:t>CityGML</w:t>
+      </w:r>
+      <w:proofErr w:type="spellEnd"/>
+      <w:r>
+        <w:t xml:space="preserve"> tests are described in the following table:</w:t>
       </w:r>
     </w:p>
     <w:tbl>
@@ -1267,8 +1429,13 @@
             <w:tcW w:w="4788" w:type="dxa"/>
           </w:tcPr>
           <w:p>
-            <w:r>
-              <w:t xml:space="preserve">GityGML </w:t>
+            <w:proofErr w:type="spellStart"/>
+            <w:r>
+              <w:t>GityGML</w:t>
+            </w:r>
+            <w:proofErr w:type="spellEnd"/>
+            <w:r>
+              <w:t xml:space="preserve"> </w:t>
             </w:r>
             <w:r>
               <w:t>Feature Type</w:t>
@@ -1304,9 +1471,11 @@
             </w:tcBorders>
           </w:tcPr>
           <w:p>
+            <w:proofErr w:type="spellStart"/>
             <w:r>
               <w:t>utds:Fence</w:t>
             </w:r>
+            <w:proofErr w:type="spellEnd"/>
           </w:p>
         </w:tc>
         <w:tc>
@@ -1322,8 +1491,13 @@
             <w:pPr>
               <w:cnfStyle w:val="000000100000"/>
             </w:pPr>
-            <w:r>
-              <w:t>maxFeatures="2"</w:t>
+            <w:proofErr w:type="spellStart"/>
+            <w:r>
+              <w:t>maxFeatures</w:t>
+            </w:r>
+            <w:proofErr w:type="spellEnd"/>
+            <w:r>
+              <w:t>="2"</w:t>
             </w:r>
           </w:p>
         </w:tc>
@@ -1335,9 +1509,11 @@
             <w:tcW w:w="4788" w:type="dxa"/>
           </w:tcPr>
           <w:p>
+            <w:proofErr w:type="spellStart"/>
             <w:r>
               <w:t>utds:Building</w:t>
             </w:r>
+            <w:proofErr w:type="spellEnd"/>
           </w:p>
         </w:tc>
         <w:tc>
@@ -1348,8 +1524,13 @@
             <w:pPr>
               <w:cnfStyle w:val="000000000000"/>
             </w:pPr>
-            <w:r>
-              <w:t>maxFeatures="2"</w:t>
+            <w:proofErr w:type="spellStart"/>
+            <w:r>
+              <w:t>maxFeatures</w:t>
+            </w:r>
+            <w:proofErr w:type="spellEnd"/>
+            <w:r>
+              <w:t>="2"</w:t>
             </w:r>
           </w:p>
         </w:tc>
@@ -1369,9 +1550,11 @@
             </w:tcBorders>
           </w:tcPr>
           <w:p>
+            <w:proofErr w:type="spellStart"/>
             <w:r>
               <w:t>utds:AircraftTransportationComplex</w:t>
             </w:r>
+            <w:proofErr w:type="spellEnd"/>
           </w:p>
         </w:tc>
         <w:tc>
@@ -1387,8 +1570,13 @@
             <w:pPr>
               <w:cnfStyle w:val="000000100000"/>
             </w:pPr>
-            <w:r>
-              <w:t>maxFeatures="2"</w:t>
+            <w:proofErr w:type="spellStart"/>
+            <w:r>
+              <w:t>maxFeatures</w:t>
+            </w:r>
+            <w:proofErr w:type="spellEnd"/>
+            <w:r>
+              <w:t>="2"</w:t>
             </w:r>
           </w:p>
         </w:tc>
@@ -1400,9 +1588,11 @@
             <w:tcW w:w="4788" w:type="dxa"/>
           </w:tcPr>
           <w:p>
+            <w:proofErr w:type="spellStart"/>
             <w:r>
               <w:t>utds:StorageTank</w:t>
             </w:r>
+            <w:proofErr w:type="spellEnd"/>
           </w:p>
         </w:tc>
         <w:tc>
@@ -1413,8 +1603,13 @@
             <w:pPr>
               <w:cnfStyle w:val="000000000000"/>
             </w:pPr>
-            <w:r>
-              <w:t>maxFeatures="2"</w:t>
+            <w:proofErr w:type="spellStart"/>
+            <w:r>
+              <w:t>maxFeatures</w:t>
+            </w:r>
+            <w:proofErr w:type="spellEnd"/>
+            <w:r>
+              <w:t>="2"</w:t>
             </w:r>
           </w:p>
         </w:tc>
@@ -1434,9 +1629,11 @@
             </w:tcBorders>
           </w:tcPr>
           <w:p>
+            <w:proofErr w:type="spellStart"/>
             <w:r>
               <w:t>utds:Road</w:t>
             </w:r>
+            <w:proofErr w:type="spellEnd"/>
           </w:p>
         </w:tc>
         <w:tc>
@@ -1452,8 +1649,13 @@
             <w:pPr>
               <w:cnfStyle w:val="000000100000"/>
             </w:pPr>
-            <w:r>
-              <w:t>maxFeatures="2"</w:t>
+            <w:proofErr w:type="spellStart"/>
+            <w:r>
+              <w:t>maxFeatures</w:t>
+            </w:r>
+            <w:proofErr w:type="spellEnd"/>
+            <w:r>
+              <w:t>="2"</w:t>
             </w:r>
           </w:p>
         </w:tc>
@@ -1527,6 +1729,7 @@
             </w:tcBorders>
           </w:tcPr>
           <w:p>
+            <w:proofErr w:type="spellStart"/>
             <w:r>
               <w:t>aixm</w:t>
             </w:r>
@@ -1536,6 +1739,7 @@
             <w:r>
               <w:t>AirportClearanceService</w:t>
             </w:r>
+            <w:proofErr w:type="spellEnd"/>
           </w:p>
         </w:tc>
         <w:tc>
@@ -1551,8 +1755,13 @@
             <w:pPr>
               <w:cnfStyle w:val="000000100000"/>
             </w:pPr>
-            <w:r>
-              <w:t>maxFeatures="10</w:t>
+            <w:proofErr w:type="spellStart"/>
+            <w:r>
+              <w:t>maxFeatures</w:t>
+            </w:r>
+            <w:proofErr w:type="spellEnd"/>
+            <w:r>
+              <w:t>="10</w:t>
             </w:r>
             <w:r>
               <w:t>"</w:t>
@@ -1567,12 +1776,14 @@
             <w:tcW w:w="4788" w:type="dxa"/>
           </w:tcPr>
           <w:p>
+            <w:proofErr w:type="spellStart"/>
             <w:r>
               <w:t>utds:</w:t>
             </w:r>
             <w:r>
               <w:t>VerticalStructure</w:t>
             </w:r>
+            <w:proofErr w:type="spellEnd"/>
           </w:p>
         </w:tc>
         <w:tc>
@@ -1583,8 +1794,13 @@
             <w:pPr>
               <w:cnfStyle w:val="000000000000"/>
             </w:pPr>
-            <w:r>
-              <w:t>maxFeatures="10</w:t>
+            <w:proofErr w:type="spellStart"/>
+            <w:r>
+              <w:t>maxFeatures</w:t>
+            </w:r>
+            <w:proofErr w:type="spellEnd"/>
+            <w:r>
+              <w:t>="10</w:t>
             </w:r>
             <w:r>
               <w:t>"</w:t>
@@ -1607,12 +1823,14 @@
             </w:tcBorders>
           </w:tcPr>
           <w:p>
+            <w:proofErr w:type="spellStart"/>
             <w:r>
               <w:t>utds:</w:t>
             </w:r>
             <w:r>
               <w:t>Runway</w:t>
             </w:r>
+            <w:proofErr w:type="spellEnd"/>
           </w:p>
         </w:tc>
         <w:tc>
@@ -1628,8 +1846,13 @@
             <w:pPr>
               <w:cnfStyle w:val="000000100000"/>
             </w:pPr>
-            <w:r>
-              <w:t>maxFeatures="10</w:t>
+            <w:proofErr w:type="spellStart"/>
+            <w:r>
+              <w:t>maxFeatures</w:t>
+            </w:r>
+            <w:proofErr w:type="spellEnd"/>
+            <w:r>
+              <w:t>="10</w:t>
             </w:r>
             <w:r>
               <w:t>"</w:t>
@@ -1644,12 +1867,14 @@
             <w:tcW w:w="4788" w:type="dxa"/>
           </w:tcPr>
           <w:p>
+            <w:proofErr w:type="spellStart"/>
             <w:r>
               <w:t>utds:</w:t>
             </w:r>
             <w:r>
               <w:t>Apron</w:t>
             </w:r>
+            <w:proofErr w:type="spellEnd"/>
           </w:p>
         </w:tc>
         <w:tc>
@@ -1660,8 +1885,13 @@
             <w:pPr>
               <w:cnfStyle w:val="000000000000"/>
             </w:pPr>
-            <w:r>
-              <w:t>maxFeatures="10</w:t>
+            <w:proofErr w:type="spellStart"/>
+            <w:r>
+              <w:t>maxFeatures</w:t>
+            </w:r>
+            <w:proofErr w:type="spellEnd"/>
+            <w:r>
+              <w:t>="10</w:t>
             </w:r>
             <w:r>
               <w:t>"</w:t>
@@ -1681,13 +1911,26 @@
     </w:p>
     <w:p>
       <w:r>
-        <w:t xml:space="preserve">Included in the DuckHawk </w:t>
-      </w:r>
+        <w:t xml:space="preserve">Included in the </w:t>
+      </w:r>
+      <w:proofErr w:type="spellStart"/>
+      <w:r>
+        <w:t>DuckHawk</w:t>
+      </w:r>
+      <w:proofErr w:type="spellEnd"/>
+      <w:r>
+        <w:t xml:space="preserve"> </w:t>
+      </w:r>
+      <w:proofErr w:type="spellStart"/>
       <w:r>
         <w:t>WFS</w:t>
       </w:r>
       <w:r>
-        <w:t xml:space="preserve">Validator </w:t>
+        <w:t>Validator</w:t>
+      </w:r>
+      <w:proofErr w:type="spellEnd"/>
+      <w:r>
+        <w:t xml:space="preserve"> </w:t>
       </w:r>
       <w:r>
         <w:t>module are several Schematron files containing generic rules for validating the responses of the target servers</w:t>
@@ -1700,8 +1943,13 @@
       <w:r>
         <w:t xml:space="preserve">The </w:t>
       </w:r>
-      <w:r>
-        <w:t>CityGML Schematron</w:t>
+      <w:proofErr w:type="spellStart"/>
+      <w:r>
+        <w:t>CityGML</w:t>
+      </w:r>
+      <w:proofErr w:type="spellEnd"/>
+      <w:r>
+        <w:t xml:space="preserve"> Schematron</w:t>
       </w:r>
       <w:r>
         <w:t xml:space="preserve"> files are </w:t>
@@ -2414,8 +2662,17 @@
                 <w:sz w:val="16"/>
                 <w:szCs w:val="16"/>
               </w:rPr>
-              <w:t>Created for WFSValidator</w:t>
-            </w:r>
+              <w:t xml:space="preserve">Created for </w:t>
+            </w:r>
+            <w:proofErr w:type="spellStart"/>
+            <w:r>
+              <w:rPr>
+                <w:sz w:val="16"/>
+                <w:szCs w:val="16"/>
+              </w:rPr>
+              <w:t>WFSValidator</w:t>
+            </w:r>
+            <w:proofErr w:type="spellEnd"/>
           </w:p>
         </w:tc>
         <w:tc>
@@ -2672,6 +2929,7 @@
                 <w:szCs w:val="16"/>
               </w:rPr>
             </w:pPr>
+            <w:proofErr w:type="spellStart"/>
             <w:r>
               <w:rPr>
                 <w:b w:val="0"/>
@@ -2688,6 +2946,7 @@
               </w:rPr>
               <w:t>.properties</w:t>
             </w:r>
+            <w:proofErr w:type="spellEnd"/>
           </w:p>
         </w:tc>
         <w:tc>
@@ -2903,7 +3162,23 @@
                 <w:sz w:val="16"/>
                 <w:szCs w:val="16"/>
               </w:rPr>
-              <w:t>WFS Validator User Guide 1.0.docx</w:t>
+              <w:t xml:space="preserve">WFS </w:t>
+            </w:r>
+            <w:proofErr w:type="spellStart"/>
+            <w:r>
+              <w:rPr>
+                <w:sz w:val="16"/>
+                <w:szCs w:val="16"/>
+              </w:rPr>
+              <w:t>Validator</w:t>
+            </w:r>
+            <w:proofErr w:type="spellEnd"/>
+            <w:r>
+              <w:rPr>
+                <w:sz w:val="16"/>
+                <w:szCs w:val="16"/>
+              </w:rPr>
+              <w:t xml:space="preserve"> User Guide 1.0.docx</w:t>
             </w:r>
           </w:p>
         </w:tc>
@@ -3113,6 +3388,7 @@
                 <w:szCs w:val="16"/>
               </w:rPr>
             </w:pPr>
+            <w:proofErr w:type="spellStart"/>
             <w:r>
               <w:rPr>
                 <w:b/>
@@ -3121,6 +3397,7 @@
               </w:rPr>
               <w:t>CityGML</w:t>
             </w:r>
+            <w:proofErr w:type="spellEnd"/>
           </w:p>
         </w:tc>
         <w:tc>
@@ -3775,6 +4052,7 @@
                 <w:szCs w:val="16"/>
               </w:rPr>
             </w:pPr>
+            <w:proofErr w:type="spellStart"/>
             <w:r>
               <w:rPr>
                 <w:b/>
@@ -3783,6 +4061,7 @@
               </w:rPr>
               <w:t>CityGML</w:t>
             </w:r>
+            <w:proofErr w:type="spellEnd"/>
           </w:p>
         </w:tc>
         <w:tc>
@@ -3823,7 +4102,23 @@
                 <w:sz w:val="16"/>
                 <w:szCs w:val="16"/>
               </w:rPr>
-              <w:t>Generic test file defining CityGML tests</w:t>
+              <w:t xml:space="preserve">Generic test file defining </w:t>
+            </w:r>
+            <w:proofErr w:type="spellStart"/>
+            <w:r>
+              <w:rPr>
+                <w:sz w:val="16"/>
+                <w:szCs w:val="16"/>
+              </w:rPr>
+              <w:t>CityGML</w:t>
+            </w:r>
+            <w:proofErr w:type="spellEnd"/>
+            <w:r>
+              <w:rPr>
+                <w:sz w:val="16"/>
+                <w:szCs w:val="16"/>
+              </w:rPr>
+              <w:t xml:space="preserve"> tests</w:t>
             </w:r>
           </w:p>
         </w:tc>
@@ -3944,11 +4239,16 @@
       <w:r>
         <w:t xml:space="preserve">The file </w:t>
       </w:r>
+      <w:proofErr w:type="spellStart"/>
       <w:r>
         <w:t>WFSValidator</w:t>
       </w:r>
       <w:r>
-        <w:t>.properties defines the context in which the tests will be executed. It is located in the root-directory of the installation.</w:t>
+        <w:t>.properties</w:t>
+      </w:r>
+      <w:proofErr w:type="spellEnd"/>
+      <w:r>
+        <w:t xml:space="preserve"> defines the context in which the tests will be executed. It is located in the root-directory of the installation.</w:t>
       </w:r>
     </w:p>
     <w:p>
@@ -3979,12 +4279,13 @@
       </w:tblPr>
       <w:tblGrid>
         <w:gridCol w:w="2093"/>
-        <w:gridCol w:w="4678"/>
-        <w:gridCol w:w="3543"/>
+        <w:gridCol w:w="3055"/>
+        <w:gridCol w:w="5166"/>
       </w:tblGrid>
       <w:tr>
         <w:trPr>
           <w:cnfStyle w:val="100000000000"/>
+          <w:trHeight w:val="143"/>
         </w:trPr>
         <w:tc>
           <w:tcPr>
@@ -4010,7 +4311,7 @@
         </w:tc>
         <w:tc>
           <w:tcPr>
-            <w:tcW w:w="4678" w:type="dxa"/>
+            <w:tcW w:w="3055" w:type="dxa"/>
           </w:tcPr>
           <w:p>
             <w:pPr>
@@ -4032,7 +4333,7 @@
         </w:tc>
         <w:tc>
           <w:tcPr>
-            <w:tcW w:w="3543" w:type="dxa"/>
+            <w:tcW w:w="5166" w:type="dxa"/>
           </w:tcPr>
           <w:p>
             <w:pPr>
@@ -4086,7 +4387,7 @@
         </w:tc>
         <w:tc>
           <w:tcPr>
-            <w:tcW w:w="4678" w:type="dxa"/>
+            <w:tcW w:w="3055" w:type="dxa"/>
             <w:tcBorders>
               <w:top w:val="none" w:sz="0" w:space="0" w:color="auto"/>
               <w:bottom w:val="none" w:sz="0" w:space="0" w:color="auto"/>
@@ -4112,7 +4413,7 @@
         </w:tc>
         <w:tc>
           <w:tcPr>
-            <w:tcW w:w="3543" w:type="dxa"/>
+            <w:tcW w:w="5166" w:type="dxa"/>
             <w:tcBorders>
               <w:top w:val="none" w:sz="0" w:space="0" w:color="auto"/>
               <w:bottom w:val="none" w:sz="0" w:space="0" w:color="auto"/>
@@ -4170,7 +4471,7 @@
         </w:tc>
         <w:tc>
           <w:tcPr>
-            <w:tcW w:w="4678" w:type="dxa"/>
+            <w:tcW w:w="3055" w:type="dxa"/>
           </w:tcPr>
           <w:p>
             <w:pPr>
@@ -4192,7 +4493,7 @@
         </w:tc>
         <w:tc>
           <w:tcPr>
-            <w:tcW w:w="3543" w:type="dxa"/>
+            <w:tcW w:w="5166" w:type="dxa"/>
           </w:tcPr>
           <w:p>
             <w:pPr>
@@ -4242,6 +4543,7 @@
                 <w:szCs w:val="16"/>
               </w:rPr>
             </w:pPr>
+            <w:proofErr w:type="spellStart"/>
             <w:r>
               <w:rPr>
                 <w:sz w:val="16"/>
@@ -4249,11 +4551,12 @@
               </w:rPr>
               <w:t>serverPath</w:t>
             </w:r>
-          </w:p>
-        </w:tc>
-        <w:tc>
-          <w:tcPr>
-            <w:tcW w:w="4678" w:type="dxa"/>
+            <w:proofErr w:type="spellEnd"/>
+          </w:p>
+        </w:tc>
+        <w:tc>
+          <w:tcPr>
+            <w:tcW w:w="3055" w:type="dxa"/>
             <w:tcBorders>
               <w:top w:val="none" w:sz="0" w:space="0" w:color="auto"/>
               <w:bottom w:val="none" w:sz="0" w:space="0" w:color="auto"/>
@@ -4268,18 +4571,36 @@
                 <w:szCs w:val="16"/>
               </w:rPr>
             </w:pPr>
-            <w:r>
-              <w:rPr>
-                <w:sz w:val="16"/>
-                <w:szCs w:val="16"/>
-              </w:rPr>
-              <w:t>serverPath = deegree2/ogcwebservice</w:t>
-            </w:r>
-          </w:p>
-        </w:tc>
-        <w:tc>
-          <w:tcPr>
-            <w:tcW w:w="3543" w:type="dxa"/>
+            <w:proofErr w:type="spellStart"/>
+            <w:r>
+              <w:rPr>
+                <w:sz w:val="16"/>
+                <w:szCs w:val="16"/>
+              </w:rPr>
+              <w:t>serverPath</w:t>
+            </w:r>
+            <w:proofErr w:type="spellEnd"/>
+            <w:r>
+              <w:rPr>
+                <w:sz w:val="16"/>
+                <w:szCs w:val="16"/>
+              </w:rPr>
+              <w:t xml:space="preserve"> = deegree2/</w:t>
+            </w:r>
+            <w:proofErr w:type="spellStart"/>
+            <w:r>
+              <w:rPr>
+                <w:sz w:val="16"/>
+                <w:szCs w:val="16"/>
+              </w:rPr>
+              <w:t>ogcwebservice</w:t>
+            </w:r>
+            <w:proofErr w:type="spellEnd"/>
+          </w:p>
+        </w:tc>
+        <w:tc>
+          <w:tcPr>
+            <w:tcW w:w="5166" w:type="dxa"/>
             <w:tcBorders>
               <w:top w:val="none" w:sz="0" w:space="0" w:color="auto"/>
               <w:bottom w:val="none" w:sz="0" w:space="0" w:color="auto"/>
@@ -4333,6 +4654,7 @@
                 <w:szCs w:val="16"/>
               </w:rPr>
             </w:pPr>
+            <w:proofErr w:type="spellStart"/>
             <w:r>
               <w:rPr>
                 <w:sz w:val="16"/>
@@ -4340,11 +4662,12 @@
               </w:rPr>
               <w:t>testsConfigDir</w:t>
             </w:r>
-          </w:p>
-        </w:tc>
-        <w:tc>
-          <w:tcPr>
-            <w:tcW w:w="4678" w:type="dxa"/>
+            <w:proofErr w:type="spellEnd"/>
+          </w:p>
+        </w:tc>
+        <w:tc>
+          <w:tcPr>
+            <w:tcW w:w="3055" w:type="dxa"/>
           </w:tcPr>
           <w:p>
             <w:pPr>
@@ -4355,12 +4678,21 @@
                 <w:szCs w:val="16"/>
               </w:rPr>
             </w:pPr>
-            <w:r>
-              <w:rPr>
-                <w:sz w:val="16"/>
-                <w:szCs w:val="16"/>
-              </w:rPr>
-              <w:t xml:space="preserve">testsConfigDir = </w:t>
+            <w:proofErr w:type="spellStart"/>
+            <w:r>
+              <w:rPr>
+                <w:sz w:val="16"/>
+                <w:szCs w:val="16"/>
+              </w:rPr>
+              <w:t>testsConfigDir</w:t>
+            </w:r>
+            <w:proofErr w:type="spellEnd"/>
+            <w:r>
+              <w:rPr>
+                <w:sz w:val="16"/>
+                <w:szCs w:val="16"/>
+              </w:rPr>
+              <w:t xml:space="preserve"> = </w:t>
             </w:r>
             <w:r>
               <w:rPr>
@@ -4373,7 +4705,7 @@
         </w:tc>
         <w:tc>
           <w:tcPr>
-            <w:tcW w:w="3543" w:type="dxa"/>
+            <w:tcW w:w="5166" w:type="dxa"/>
           </w:tcPr>
           <w:p>
             <w:pPr>
@@ -4430,6 +4762,7 @@
                 <w:szCs w:val="16"/>
               </w:rPr>
             </w:pPr>
+            <w:proofErr w:type="spellStart"/>
             <w:r>
               <w:rPr>
                 <w:sz w:val="16"/>
@@ -4437,11 +4770,12 @@
               </w:rPr>
               <w:t>testsConfigurationFile</w:t>
             </w:r>
-          </w:p>
-        </w:tc>
-        <w:tc>
-          <w:tcPr>
-            <w:tcW w:w="4678" w:type="dxa"/>
+            <w:proofErr w:type="spellEnd"/>
+          </w:p>
+        </w:tc>
+        <w:tc>
+          <w:tcPr>
+            <w:tcW w:w="3055" w:type="dxa"/>
             <w:tcBorders>
               <w:top w:val="none" w:sz="0" w:space="0" w:color="auto"/>
               <w:bottom w:val="none" w:sz="0" w:space="0" w:color="auto"/>
@@ -4456,12 +4790,21 @@
                 <w:szCs w:val="16"/>
               </w:rPr>
             </w:pPr>
-            <w:r>
-              <w:rPr>
-                <w:sz w:val="16"/>
-                <w:szCs w:val="16"/>
-              </w:rPr>
-              <w:t>testsConfigurationFile = OWS6GenericTest.</w:t>
+            <w:proofErr w:type="spellStart"/>
+            <w:r>
+              <w:rPr>
+                <w:sz w:val="16"/>
+                <w:szCs w:val="16"/>
+              </w:rPr>
+              <w:t>testsConfigurationFile</w:t>
+            </w:r>
+            <w:proofErr w:type="spellEnd"/>
+            <w:r>
+              <w:rPr>
+                <w:sz w:val="16"/>
+                <w:szCs w:val="16"/>
+              </w:rPr>
+              <w:t xml:space="preserve"> = OWS6GenericTest.</w:t>
             </w:r>
             <w:r>
               <w:rPr>
@@ -4474,7 +4817,7 @@
         </w:tc>
         <w:tc>
           <w:tcPr>
-            <w:tcW w:w="3543" w:type="dxa"/>
+            <w:tcW w:w="5166" w:type="dxa"/>
             <w:tcBorders>
               <w:top w:val="none" w:sz="0" w:space="0" w:color="auto"/>
               <w:bottom w:val="none" w:sz="0" w:space="0" w:color="auto"/>
@@ -4504,6 +4847,29 @@
               </w:rPr>
               <w:t>ame of the file containing the test parameters.</w:t>
             </w:r>
+            <w:r>
+              <w:rPr>
+                <w:sz w:val="16"/>
+                <w:szCs w:val="16"/>
+              </w:rPr>
+              <w:t xml:space="preserve"> If no file is specified, each file in the </w:t>
+            </w:r>
+            <w:proofErr w:type="spellStart"/>
+            <w:r>
+              <w:rPr>
+                <w:sz w:val="16"/>
+                <w:szCs w:val="16"/>
+              </w:rPr>
+              <w:t>testsConfigFolder</w:t>
+            </w:r>
+            <w:proofErr w:type="spellEnd"/>
+            <w:r>
+              <w:rPr>
+                <w:sz w:val="16"/>
+                <w:szCs w:val="16"/>
+              </w:rPr>
+              <w:t xml:space="preserve"> will be treated as a stored response and validated.</w:t>
+            </w:r>
           </w:p>
         </w:tc>
       </w:tr>
@@ -4521,6 +4887,7 @@
                 <w:szCs w:val="16"/>
               </w:rPr>
             </w:pPr>
+            <w:proofErr w:type="spellStart"/>
             <w:r>
               <w:rPr>
                 <w:sz w:val="16"/>
@@ -4528,11 +4895,12 @@
               </w:rPr>
               <w:t>schematronFolder</w:t>
             </w:r>
-          </w:p>
-        </w:tc>
-        <w:tc>
-          <w:tcPr>
-            <w:tcW w:w="4678" w:type="dxa"/>
+            <w:proofErr w:type="spellEnd"/>
+          </w:p>
+        </w:tc>
+        <w:tc>
+          <w:tcPr>
+            <w:tcW w:w="3055" w:type="dxa"/>
           </w:tcPr>
           <w:p>
             <w:pPr>
@@ -4543,12 +4911,21 @@
                 <w:szCs w:val="16"/>
               </w:rPr>
             </w:pPr>
-            <w:r>
-              <w:rPr>
-                <w:sz w:val="16"/>
-                <w:szCs w:val="16"/>
-              </w:rPr>
-              <w:t xml:space="preserve">schematronFolder = </w:t>
+            <w:proofErr w:type="spellStart"/>
+            <w:r>
+              <w:rPr>
+                <w:sz w:val="16"/>
+                <w:szCs w:val="16"/>
+              </w:rPr>
+              <w:t>schematronFolder</w:t>
+            </w:r>
+            <w:proofErr w:type="spellEnd"/>
+            <w:r>
+              <w:rPr>
+                <w:sz w:val="16"/>
+                <w:szCs w:val="16"/>
+              </w:rPr>
+              <w:t xml:space="preserve"> = </w:t>
             </w:r>
             <w:r>
               <w:rPr>
@@ -4568,7 +4945,7 @@
         </w:tc>
         <w:tc>
           <w:tcPr>
-            <w:tcW w:w="3543" w:type="dxa"/>
+            <w:tcW w:w="5166" w:type="dxa"/>
           </w:tcPr>
           <w:p>
             <w:pPr>
@@ -4625,6 +5002,7 @@
                 <w:szCs w:val="16"/>
               </w:rPr>
             </w:pPr>
+            <w:proofErr w:type="spellStart"/>
             <w:r>
               <w:rPr>
                 <w:sz w:val="16"/>
@@ -4632,11 +5010,12 @@
               </w:rPr>
               <w:t>schematronFilesExtension</w:t>
             </w:r>
-          </w:p>
-        </w:tc>
-        <w:tc>
-          <w:tcPr>
-            <w:tcW w:w="4678" w:type="dxa"/>
+            <w:proofErr w:type="spellEnd"/>
+          </w:p>
+        </w:tc>
+        <w:tc>
+          <w:tcPr>
+            <w:tcW w:w="3055" w:type="dxa"/>
             <w:tcBorders>
               <w:top w:val="none" w:sz="0" w:space="0" w:color="auto"/>
               <w:bottom w:val="none" w:sz="0" w:space="0" w:color="auto"/>
@@ -4651,18 +5030,36 @@
                 <w:szCs w:val="16"/>
               </w:rPr>
             </w:pPr>
-            <w:r>
-              <w:rPr>
-                <w:sz w:val="16"/>
-                <w:szCs w:val="16"/>
-              </w:rPr>
-              <w:t>schematronFilesExtension = sch</w:t>
-            </w:r>
-          </w:p>
-        </w:tc>
-        <w:tc>
-          <w:tcPr>
-            <w:tcW w:w="3543" w:type="dxa"/>
+            <w:proofErr w:type="spellStart"/>
+            <w:r>
+              <w:rPr>
+                <w:sz w:val="16"/>
+                <w:szCs w:val="16"/>
+              </w:rPr>
+              <w:t>schematronFilesExtension</w:t>
+            </w:r>
+            <w:proofErr w:type="spellEnd"/>
+            <w:r>
+              <w:rPr>
+                <w:sz w:val="16"/>
+                <w:szCs w:val="16"/>
+              </w:rPr>
+              <w:t xml:space="preserve"> = </w:t>
+            </w:r>
+            <w:proofErr w:type="spellStart"/>
+            <w:r>
+              <w:rPr>
+                <w:sz w:val="16"/>
+                <w:szCs w:val="16"/>
+              </w:rPr>
+              <w:t>sch</w:t>
+            </w:r>
+            <w:proofErr w:type="spellEnd"/>
+          </w:p>
+        </w:tc>
+        <w:tc>
+          <w:tcPr>
+            <w:tcW w:w="5166" w:type="dxa"/>
             <w:tcBorders>
               <w:top w:val="none" w:sz="0" w:space="0" w:color="auto"/>
               <w:bottom w:val="none" w:sz="0" w:space="0" w:color="auto"/>
@@ -4716,6 +5113,7 @@
                 <w:szCs w:val="16"/>
               </w:rPr>
             </w:pPr>
+            <w:proofErr w:type="spellStart"/>
             <w:r>
               <w:rPr>
                 <w:sz w:val="16"/>
@@ -4723,11 +5121,12 @@
               </w:rPr>
               <w:t>schematronTransformer</w:t>
             </w:r>
-          </w:p>
-        </w:tc>
-        <w:tc>
-          <w:tcPr>
-            <w:tcW w:w="4678" w:type="dxa"/>
+            <w:proofErr w:type="spellEnd"/>
+          </w:p>
+        </w:tc>
+        <w:tc>
+          <w:tcPr>
+            <w:tcW w:w="3055" w:type="dxa"/>
           </w:tcPr>
           <w:p>
             <w:pPr>
@@ -4738,18 +5137,27 @@
                 <w:szCs w:val="16"/>
               </w:rPr>
             </w:pPr>
-            <w:r>
-              <w:rPr>
-                <w:sz w:val="16"/>
-                <w:szCs w:val="16"/>
-              </w:rPr>
-              <w:t>schematronTransformer = iso_schematron_skeleton_for_saxon.xml</w:t>
-            </w:r>
-          </w:p>
-        </w:tc>
-        <w:tc>
-          <w:tcPr>
-            <w:tcW w:w="3543" w:type="dxa"/>
+            <w:proofErr w:type="spellStart"/>
+            <w:r>
+              <w:rPr>
+                <w:sz w:val="16"/>
+                <w:szCs w:val="16"/>
+              </w:rPr>
+              <w:t>schematronTransformer</w:t>
+            </w:r>
+            <w:proofErr w:type="spellEnd"/>
+            <w:r>
+              <w:rPr>
+                <w:sz w:val="16"/>
+                <w:szCs w:val="16"/>
+              </w:rPr>
+              <w:t xml:space="preserve"> = iso_schematron_skeleton_for_saxon.xml</w:t>
+            </w:r>
+          </w:p>
+        </w:tc>
+        <w:tc>
+          <w:tcPr>
+            <w:tcW w:w="5166" w:type="dxa"/>
           </w:tcPr>
           <w:p>
             <w:pPr>
@@ -4799,6 +5207,7 @@
                 <w:szCs w:val="16"/>
               </w:rPr>
             </w:pPr>
+            <w:proofErr w:type="spellStart"/>
             <w:r>
               <w:rPr>
                 <w:sz w:val="16"/>
@@ -4806,11 +5215,12 @@
               </w:rPr>
               <w:t>reportXmlDir</w:t>
             </w:r>
-          </w:p>
-        </w:tc>
-        <w:tc>
-          <w:tcPr>
-            <w:tcW w:w="4678" w:type="dxa"/>
+            <w:proofErr w:type="spellEnd"/>
+          </w:p>
+        </w:tc>
+        <w:tc>
+          <w:tcPr>
+            <w:tcW w:w="3055" w:type="dxa"/>
             <w:tcBorders>
               <w:top w:val="none" w:sz="0" w:space="0" w:color="auto"/>
               <w:bottom w:val="none" w:sz="0" w:space="0" w:color="auto"/>
@@ -4825,12 +5235,21 @@
                 <w:szCs w:val="16"/>
               </w:rPr>
             </w:pPr>
-            <w:r>
-              <w:rPr>
-                <w:sz w:val="16"/>
-                <w:szCs w:val="16"/>
-              </w:rPr>
-              <w:t>reportXmlDir = report</w:t>
+            <w:proofErr w:type="spellStart"/>
+            <w:r>
+              <w:rPr>
+                <w:sz w:val="16"/>
+                <w:szCs w:val="16"/>
+              </w:rPr>
+              <w:t>reportXmlDir</w:t>
+            </w:r>
+            <w:proofErr w:type="spellEnd"/>
+            <w:r>
+              <w:rPr>
+                <w:sz w:val="16"/>
+                <w:szCs w:val="16"/>
+              </w:rPr>
+              <w:t xml:space="preserve"> = report</w:t>
             </w:r>
             <w:r>
               <w:rPr>
@@ -4857,7 +5276,7 @@
         </w:tc>
         <w:tc>
           <w:tcPr>
-            <w:tcW w:w="3543" w:type="dxa"/>
+            <w:tcW w:w="5166" w:type="dxa"/>
             <w:tcBorders>
               <w:top w:val="none" w:sz="0" w:space="0" w:color="auto"/>
               <w:bottom w:val="none" w:sz="0" w:space="0" w:color="auto"/>
@@ -4904,6 +5323,7 @@
                 <w:szCs w:val="16"/>
               </w:rPr>
             </w:pPr>
+            <w:proofErr w:type="spellStart"/>
             <w:r>
               <w:rPr>
                 <w:sz w:val="16"/>
@@ -4911,11 +5331,12 @@
               </w:rPr>
               <w:t>reportHtmlDir</w:t>
             </w:r>
-          </w:p>
-        </w:tc>
-        <w:tc>
-          <w:tcPr>
-            <w:tcW w:w="4678" w:type="dxa"/>
+            <w:proofErr w:type="spellEnd"/>
+          </w:p>
+        </w:tc>
+        <w:tc>
+          <w:tcPr>
+            <w:tcW w:w="3055" w:type="dxa"/>
           </w:tcPr>
           <w:p>
             <w:pPr>
@@ -4926,12 +5347,21 @@
                 <w:szCs w:val="16"/>
               </w:rPr>
             </w:pPr>
-            <w:r>
-              <w:rPr>
-                <w:sz w:val="16"/>
-                <w:szCs w:val="16"/>
-              </w:rPr>
-              <w:t xml:space="preserve">reportHtmlDir = </w:t>
+            <w:proofErr w:type="spellStart"/>
+            <w:r>
+              <w:rPr>
+                <w:sz w:val="16"/>
+                <w:szCs w:val="16"/>
+              </w:rPr>
+              <w:t>reportHtmlDir</w:t>
+            </w:r>
+            <w:proofErr w:type="spellEnd"/>
+            <w:r>
+              <w:rPr>
+                <w:sz w:val="16"/>
+                <w:szCs w:val="16"/>
+              </w:rPr>
+              <w:t xml:space="preserve"> = </w:t>
             </w:r>
             <w:r>
               <w:rPr>
@@ -4958,7 +5388,7 @@
         </w:tc>
         <w:tc>
           <w:tcPr>
-            <w:tcW w:w="3543" w:type="dxa"/>
+            <w:tcW w:w="5166" w:type="dxa"/>
           </w:tcPr>
           <w:p>
             <w:pPr>
@@ -5029,12 +5459,22 @@
           <w:b/>
         </w:rPr>
       </w:pPr>
+      <w:proofErr w:type="gramStart"/>
       <w:r>
         <w:rPr>
           <w:rFonts w:ascii="Arial Narrow" w:hAnsi="Arial Narrow"/>
           <w:b/>
         </w:rPr>
-        <w:t xml:space="preserve">java -jar </w:t>
+        <w:lastRenderedPageBreak/>
+        <w:t>java</w:t>
+      </w:r>
+      <w:proofErr w:type="gramEnd"/>
+      <w:r>
+        <w:rPr>
+          <w:rFonts w:ascii="Arial Narrow" w:hAnsi="Arial Narrow"/>
+          <w:b/>
+        </w:rPr>
+        <w:t xml:space="preserve"> -jar </w:t>
       </w:r>
       <w:r>
         <w:rPr>
@@ -5066,14 +5506,21 @@
         <w:jc w:val="left"/>
       </w:pPr>
       <w:r>
-        <w:lastRenderedPageBreak/>
         <w:t xml:space="preserve">After </w:t>
       </w:r>
       <w:r>
         <w:t>entering the command</w:t>
       </w:r>
       <w:r>
-        <w:t xml:space="preserve"> the tests will be executed. DuckHawk will generate log-file</w:t>
+        <w:t xml:space="preserve"> the tests will be executed. </w:t>
+      </w:r>
+      <w:proofErr w:type="spellStart"/>
+      <w:r>
+        <w:t>DuckHawk</w:t>
+      </w:r>
+      <w:proofErr w:type="spellEnd"/>
+      <w:r>
+        <w:t xml:space="preserve"> will generate log-file</w:t>
       </w:r>
       <w:r>
         <w:t>s</w:t>
@@ -5082,8 +5529,13 @@
         <w:t xml:space="preserve"> and reports, but also will output internal information on th</w:t>
       </w:r>
       <w:r>
-        <w:t>e screen. After the execution DuckHawk</w:t>
-      </w:r>
+        <w:t xml:space="preserve">e screen. After the execution </w:t>
+      </w:r>
+      <w:proofErr w:type="spellStart"/>
+      <w:r>
+        <w:t>DuckHawk</w:t>
+      </w:r>
+      <w:proofErr w:type="spellEnd"/>
       <w:r>
         <w:t xml:space="preserve"> will return to the command-line.</w:t>
       </w:r>
@@ -5116,9 +5568,11 @@
         </w:rPr>
         <w:t xml:space="preserve"> </w:t>
       </w:r>
+      <w:proofErr w:type="spellStart"/>
       <w:r>
         <w:t>DuckHawk’s</w:t>
       </w:r>
+      <w:proofErr w:type="spellEnd"/>
       <w:r>
         <w:t xml:space="preserve"> internal process </w:t>
       </w:r>
@@ -5144,7 +5598,15 @@
         <w:t>message in the</w:t>
       </w:r>
       <w:r>
-        <w:t xml:space="preserve"> console. This does not indicate an error within DuckHawk.</w:t>
+        <w:t xml:space="preserve"> console. This does not indicate an error within </w:t>
+      </w:r>
+      <w:proofErr w:type="spellStart"/>
+      <w:r>
+        <w:t>DuckHawk</w:t>
+      </w:r>
+      <w:proofErr w:type="spellEnd"/>
+      <w:r>
+        <w:t>.</w:t>
       </w:r>
       <w:r>
         <w:t xml:space="preserve"> </w:t>
@@ -5167,12 +5629,19 @@
       </w:r>
     </w:p>
     <w:p>
-      <w:r>
-        <w:t xml:space="preserve">Duckhawk’s </w:t>
-      </w:r>
+      <w:proofErr w:type="spellStart"/>
+      <w:r>
+        <w:t>Duckhawk’s</w:t>
+      </w:r>
+      <w:proofErr w:type="spellEnd"/>
+      <w:r>
+        <w:t xml:space="preserve"> </w:t>
+      </w:r>
+      <w:proofErr w:type="spellStart"/>
       <w:r>
         <w:t>WFSValidator</w:t>
       </w:r>
+      <w:proofErr w:type="spellEnd"/>
       <w:r>
         <w:t xml:space="preserve"> module produces t</w:t>
       </w:r>
@@ -5203,8 +5672,13 @@
       <w:r>
         <w:t xml:space="preserve">ach time a test suite is executed </w:t>
       </w:r>
-      <w:r>
-        <w:t xml:space="preserve">DuckHawk generates </w:t>
+      <w:proofErr w:type="spellStart"/>
+      <w:r>
+        <w:t>DuckHawk</w:t>
+      </w:r>
+      <w:proofErr w:type="spellEnd"/>
+      <w:r>
+        <w:t xml:space="preserve"> generates </w:t>
       </w:r>
       <w:r>
         <w:t>a summary report and a report for each of the executed test classes.</w:t>
@@ -5212,7 +5686,15 @@
     </w:p>
     <w:p>
       <w:r>
-        <w:t xml:space="preserve">As the main purpose of the XML reports are to provide a machine-readable store the test data, DuckHawk also produces HTML reports. </w:t>
+        <w:t xml:space="preserve">As the main purpose of the XML reports are to provide a machine-readable store the test data, </w:t>
+      </w:r>
+      <w:proofErr w:type="spellStart"/>
+      <w:r>
+        <w:t>DuckHawk</w:t>
+      </w:r>
+      <w:proofErr w:type="spellEnd"/>
+      <w:r>
+        <w:t xml:space="preserve"> also produces HTML reports. </w:t>
       </w:r>
       <w:r>
         <w:t xml:space="preserve">HTML reports </w:t>
@@ -5236,9 +5718,11 @@
       <w:r>
         <w:t xml:space="preserve">During execution of the </w:t>
       </w:r>
+      <w:proofErr w:type="spellStart"/>
       <w:r>
         <w:t>WFSValidator</w:t>
       </w:r>
+      <w:proofErr w:type="spellEnd"/>
       <w:r>
         <w:t xml:space="preserve"> test suite </w:t>
       </w:r>
@@ -5277,9 +5761,11 @@
       <w:r>
         <w:t xml:space="preserve">Adjusting </w:t>
       </w:r>
+      <w:proofErr w:type="spellStart"/>
       <w:r>
         <w:t>WFSValidator</w:t>
       </w:r>
+      <w:proofErr w:type="spellEnd"/>
       <w:r>
         <w:t xml:space="preserve"> </w:t>
       </w:r>
@@ -5360,9 +5846,11 @@
       <w:r>
         <w:t xml:space="preserve">The only parameter required for a test in the </w:t>
       </w:r>
+      <w:proofErr w:type="spellStart"/>
       <w:r>
         <w:t>WFSValidator</w:t>
       </w:r>
+      <w:proofErr w:type="spellEnd"/>
       <w:r>
         <w:t xml:space="preserve"> module is a WFS-request. Each line of the file, except of the first line which defines the name of the parameters, contains one request. The request must be in one single line</w:t>
       </w:r>
@@ -5424,20 +5912,27 @@
       <w:r>
         <w:t xml:space="preserve">he parameter </w:t>
       </w:r>
+      <w:proofErr w:type="spellStart"/>
       <w:r>
         <w:rPr>
           <w:i/>
         </w:rPr>
         <w:t>testsConfigurationFile</w:t>
       </w:r>
+      <w:proofErr w:type="spellEnd"/>
       <w:r>
         <w:t xml:space="preserve"> in the </w:t>
       </w:r>
+      <w:proofErr w:type="spellStart"/>
       <w:r>
         <w:t>WFSValidator</w:t>
       </w:r>
       <w:r>
-        <w:t xml:space="preserve">.properties </w:t>
+        <w:t>.properties</w:t>
+      </w:r>
+      <w:proofErr w:type="spellEnd"/>
+      <w:r>
+        <w:t xml:space="preserve"> </w:t>
       </w:r>
       <w:r>
         <w:t>controls which configuration file to use</w:t>
@@ -5464,27 +5959,32 @@
       <w:r>
         <w:t xml:space="preserve"> against the Schematron rules defined in all files with the extension defined by the parameter </w:t>
       </w:r>
+      <w:proofErr w:type="spellStart"/>
       <w:r>
         <w:rPr>
           <w:i/>
         </w:rPr>
         <w:t>schematronFilesExtension</w:t>
       </w:r>
+      <w:proofErr w:type="spellEnd"/>
       <w:r>
         <w:t xml:space="preserve"> in the Schematron folder defined by the parameter </w:t>
       </w:r>
+      <w:proofErr w:type="spellStart"/>
       <w:r>
         <w:rPr>
           <w:i/>
         </w:rPr>
         <w:t>schematronFolder</w:t>
       </w:r>
+      <w:proofErr w:type="spellEnd"/>
       <w:r>
         <w:t>.</w:t>
       </w:r>
     </w:p>
     <w:p>
       <w:r>
+        <w:lastRenderedPageBreak/>
         <w:t>To add new rules simply add a file</w:t>
       </w:r>
       <w:r>
@@ -5508,13 +6008,20 @@
         <w:pStyle w:val="Heading1"/>
       </w:pPr>
       <w:r>
-        <w:lastRenderedPageBreak/>
         <w:t>References</w:t>
       </w:r>
     </w:p>
     <w:p>
       <w:r>
-        <w:t>The webpage of the DuckHawk Project:</w:t>
+        <w:t xml:space="preserve">The webpage of the </w:t>
+      </w:r>
+      <w:proofErr w:type="spellStart"/>
+      <w:r>
+        <w:t>DuckHawk</w:t>
+      </w:r>
+      <w:proofErr w:type="spellEnd"/>
+      <w:r>
+        <w:t xml:space="preserve"> Project:</w:t>
       </w:r>
     </w:p>
     <w:p>
@@ -5532,8 +6039,13 @@
       </w:hyperlink>
     </w:p>
     <w:p>
-      <w:r>
-        <w:t>DuckHawk’s Source Repository:</w:t>
+      <w:proofErr w:type="spellStart"/>
+      <w:r>
+        <w:t>DuckHawk’s</w:t>
+      </w:r>
+      <w:proofErr w:type="spellEnd"/>
+      <w:r>
+        <w:t xml:space="preserve"> Source Repository:</w:t>
       </w:r>
     </w:p>
     <w:p>
@@ -7339,69 +7851,7 @@
 
 <file path=word/glossary/document.xml><?xml version="1.0" encoding="utf-8"?>
 <w:glossaryDocument xmlns:ve="http://schemas.openxmlformats.org/markup-compatibility/2006" xmlns:o="urn:schemas-microsoft-com:office:office" xmlns:r="http://schemas.openxmlformats.org/officeDocument/2006/relationships" xmlns:m="http://schemas.openxmlformats.org/officeDocument/2006/math" xmlns:v="urn:schemas-microsoft-com:vml" xmlns:wp="http://schemas.openxmlformats.org/drawingml/2006/wordprocessingDrawing" xmlns:w10="urn:schemas-microsoft-com:office:word" xmlns:w="http://schemas.openxmlformats.org/wordprocessingml/2006/main" xmlns:wne="http://schemas.microsoft.com/office/word/2006/wordml">
-  <w:docParts>
-    <w:docPart>
-      <w:docPartPr>
-        <w:name w:val="9896D192F86F45CEA8036F6CD612A4BE"/>
-        <w:category>
-          <w:name w:val="General"/>
-          <w:gallery w:val="placeholder"/>
-        </w:category>
-        <w:types>
-          <w:type w:val="bbPlcHdr"/>
-        </w:types>
-        <w:behaviors>
-          <w:behavior w:val="content"/>
-        </w:behaviors>
-        <w:guid w:val="{A770998F-E86D-4768-8E48-DC71FC18E644}"/>
-      </w:docPartPr>
-      <w:docPartBody>
-        <w:p>
-          <w:pPr>
-            <w:pStyle w:val="9896D192F86F45CEA8036F6CD612A4BE"/>
-          </w:pPr>
-          <w:r>
-            <w:rPr>
-              <w:rFonts w:asciiTheme="majorHAnsi" w:eastAsiaTheme="majorEastAsia" w:hAnsiTheme="majorHAnsi" w:cstheme="majorBidi"/>
-            </w:rPr>
-            <w:t>[Type the company name]</w:t>
-          </w:r>
-        </w:p>
-      </w:docPartBody>
-    </w:docPart>
-    <w:docPart>
-      <w:docPartPr>
-        <w:name w:val="D73EC3A0730C47E2BDC148575E9DD898"/>
-        <w:category>
-          <w:name w:val="General"/>
-          <w:gallery w:val="placeholder"/>
-        </w:category>
-        <w:types>
-          <w:type w:val="bbPlcHdr"/>
-        </w:types>
-        <w:behaviors>
-          <w:behavior w:val="content"/>
-        </w:behaviors>
-        <w:guid w:val="{E919B95D-8FE2-4347-89AA-C84613C1AEBB}"/>
-      </w:docPartPr>
-      <w:docPartBody>
-        <w:p>
-          <w:pPr>
-            <w:pStyle w:val="D73EC3A0730C47E2BDC148575E9DD898"/>
-          </w:pPr>
-          <w:r>
-            <w:rPr>
-              <w:rFonts w:asciiTheme="majorHAnsi" w:eastAsiaTheme="majorEastAsia" w:hAnsiTheme="majorHAnsi" w:cstheme="majorBidi"/>
-              <w:color w:val="4F81BD" w:themeColor="accent1"/>
-              <w:sz w:val="80"/>
-              <w:szCs w:val="80"/>
-            </w:rPr>
-            <w:t>[Type the document title]</w:t>
-          </w:r>
-        </w:p>
-      </w:docPartBody>
-    </w:docPart>
-  </w:docParts>
+  <w:docParts/>
 </w:glossaryDocument>
 </file>
 
@@ -7453,8 +7903,9 @@
     <w:panose1 w:val="020B0604030504040204"/>
     <w:charset w:val="00"/>
     <w:family w:val="swiss"/>
+    <w:notTrueType/>
     <w:pitch w:val="variable"/>
-    <w:sig w:usb0="61002A87" w:usb1="80000000" w:usb2="00000008" w:usb3="00000000" w:csb0="000101FF" w:csb1="00000000"/>
+    <w:sig w:usb0="00000003" w:usb1="00000000" w:usb2="00000000" w:usb3="00000000" w:csb0="00000001" w:csb1="00000000"/>
   </w:font>
   <w:font w:name="Arial">
     <w:panose1 w:val="020B0604020202020204"/>
@@ -7483,7 +7934,9 @@
   </w:compat>
   <w:rsids>
     <w:rsidRoot w:val="00DD0E8F"/>
+    <w:rsid w:val="00410D6A"/>
     <w:rsid w:val="0054545B"/>
+    <w:rsid w:val="00B32AAE"/>
     <w:rsid w:val="00C10E70"/>
     <w:rsid w:val="00CE4A27"/>
     <w:rsid w:val="00DD0E8F"/>

</xml_diff>